<commit_message>
add task for diploma
</commit_message>
<xml_diff>
--- a/диплом.docx
+++ b/диплом.docx
@@ -1832,8 +1832,6 @@
               </w:rPr>
               <w:t>2.2.2 Использование ансамбля байесовских классификаторов для разрешения многозначности</w:t>
             </w:r>
-            <w:bookmarkStart w:id="0" w:name="_GoBack"/>
-            <w:bookmarkEnd w:id="0"/>
             <w:r>
               <w:rPr>
                 <w:noProof/>
@@ -2574,7 +2572,7 @@
         </w:rPr>
         <w:br w:type="page"/>
       </w:r>
-      <w:bookmarkStart w:id="1" w:name="_Toc388344135"/>
+      <w:bookmarkStart w:id="0" w:name="_Toc388344135"/>
     </w:p>
     <w:p>
       <w:pPr>
@@ -2595,7 +2593,7 @@
         <w:lastRenderedPageBreak/>
         <w:t>ПЕРЕЧЕНЬ УСЛОВНЫХ ОБОЗНАЧЕНИЙ И СИМВОЛОВ</w:t>
       </w:r>
-      <w:bookmarkEnd w:id="1"/>
+      <w:bookmarkEnd w:id="0"/>
     </w:p>
     <w:p>
       <w:pPr>
@@ -4611,7 +4609,7 @@
           <w:rFonts w:cs="Times New Roman"/>
         </w:rPr>
       </w:pPr>
-      <w:bookmarkStart w:id="2" w:name="_Toc483326145"/>
+      <w:bookmarkStart w:id="1" w:name="_Toc483326145"/>
       <w:r>
         <w:rPr>
           <w:rFonts w:cs="Times New Roman"/>
@@ -4619,7 +4617,7 @@
         <w:lastRenderedPageBreak/>
         <w:t>ВВЕДЕНИЕ</w:t>
       </w:r>
-      <w:bookmarkEnd w:id="2"/>
+      <w:bookmarkEnd w:id="1"/>
     </w:p>
     <w:p>
       <w:pPr>
@@ -5506,7 +5504,7 @@
           <w:rFonts w:eastAsia="Times New Roman"/>
         </w:rPr>
       </w:pPr>
-      <w:bookmarkStart w:id="3" w:name="_Toc483326146"/>
+      <w:bookmarkStart w:id="2" w:name="_Toc483326146"/>
       <w:r>
         <w:rPr>
           <w:rFonts w:eastAsia="Times New Roman"/>
@@ -5526,7 +5524,7 @@
         </w:rPr>
         <w:t>ИССЛЕДОВАНИЕ ПОДХОДОВ РЕАЛИЗАЦИИ ПОИСКА В СЕТИ ИНТЕРНЕТ РЕЛЕВАНТНЫХ ДОКУМЕНТОВ</w:t>
       </w:r>
-      <w:bookmarkEnd w:id="3"/>
+      <w:bookmarkEnd w:id="2"/>
     </w:p>
     <w:p>
       <w:pPr>
@@ -5665,14 +5663,14 @@
       <w:pPr>
         <w:pStyle w:val="Heading2"/>
       </w:pPr>
-      <w:bookmarkStart w:id="4" w:name="_Toc483326147"/>
+      <w:bookmarkStart w:id="3" w:name="_Toc483326147"/>
       <w:r>
         <w:t xml:space="preserve">1.1 </w:t>
       </w:r>
       <w:r>
         <w:t>Структурно-функциональная схема информационно-поисковой системы</w:t>
       </w:r>
-      <w:bookmarkEnd w:id="4"/>
+      <w:bookmarkEnd w:id="3"/>
     </w:p>
     <w:p>
       <w:pPr>
@@ -7761,7 +7759,7 @@
       <w:pPr>
         <w:pStyle w:val="Heading2"/>
       </w:pPr>
-      <w:bookmarkStart w:id="5" w:name="_Toc483326148"/>
+      <w:bookmarkStart w:id="4" w:name="_Toc483326148"/>
       <w:r>
         <w:t>1.</w:t>
       </w:r>
@@ -7774,36 +7772,36 @@
       <w:r>
         <w:t>Поиск релевантных документов в одноязычной информационной среде</w:t>
       </w:r>
+      <w:bookmarkEnd w:id="4"/>
+    </w:p>
+    <w:p>
+      <w:pPr>
+        <w:rPr>
+          <w:lang w:eastAsia="en-US"/>
+        </w:rPr>
+      </w:pPr>
+    </w:p>
+    <w:p>
+      <w:pPr>
+        <w:pStyle w:val="Heading3"/>
+        <w:rPr>
+          <w:lang w:eastAsia="en-US"/>
+        </w:rPr>
+      </w:pPr>
+      <w:bookmarkStart w:id="5" w:name="_Toc483326149"/>
+      <w:r>
+        <w:rPr>
+          <w:lang w:eastAsia="en-US"/>
+        </w:rPr>
+        <w:t xml:space="preserve">1.2.1 </w:t>
+      </w:r>
+      <w:r>
+        <w:rPr>
+          <w:lang w:eastAsia="en-US"/>
+        </w:rPr>
+        <w:t>Предварительная обработка документа</w:t>
+      </w:r>
       <w:bookmarkEnd w:id="5"/>
-    </w:p>
-    <w:p>
-      <w:pPr>
-        <w:rPr>
-          <w:lang w:eastAsia="en-US"/>
-        </w:rPr>
-      </w:pPr>
-    </w:p>
-    <w:p>
-      <w:pPr>
-        <w:pStyle w:val="Heading3"/>
-        <w:rPr>
-          <w:lang w:eastAsia="en-US"/>
-        </w:rPr>
-      </w:pPr>
-      <w:bookmarkStart w:id="6" w:name="_Toc483326149"/>
-      <w:r>
-        <w:rPr>
-          <w:lang w:eastAsia="en-US"/>
-        </w:rPr>
-        <w:t xml:space="preserve">1.2.1 </w:t>
-      </w:r>
-      <w:r>
-        <w:rPr>
-          <w:lang w:eastAsia="en-US"/>
-        </w:rPr>
-        <w:t>Предварительная обработка документа</w:t>
-      </w:r>
-      <w:bookmarkEnd w:id="6"/>
     </w:p>
     <w:p/>
     <w:p>
@@ -9025,14 +9023,14 @@
       <w:pPr>
         <w:pStyle w:val="Heading3"/>
       </w:pPr>
-      <w:bookmarkStart w:id="7" w:name="_Toc483326150"/>
+      <w:bookmarkStart w:id="6" w:name="_Toc483326150"/>
       <w:r>
         <w:t xml:space="preserve">1.2.2 </w:t>
       </w:r>
       <w:r>
         <w:t>Составление поискового образа документа</w:t>
       </w:r>
-      <w:bookmarkEnd w:id="7"/>
+      <w:bookmarkEnd w:id="6"/>
     </w:p>
     <w:p/>
     <w:p>
@@ -9388,7 +9386,7 @@
       <w:pPr>
         <w:pStyle w:val="Heading3"/>
       </w:pPr>
-      <w:bookmarkStart w:id="8" w:name="_Toc483326151"/>
+      <w:bookmarkStart w:id="7" w:name="_Toc483326151"/>
       <w:r>
         <w:t>1.</w:t>
       </w:r>
@@ -9410,7 +9408,7 @@
       <w:r>
         <w:t xml:space="preserve"> извлечения ключевых слов</w:t>
       </w:r>
-      <w:bookmarkEnd w:id="8"/>
+      <w:bookmarkEnd w:id="7"/>
     </w:p>
     <w:p>
       <w:pPr>
@@ -14573,7 +14571,7 @@
       <w:pPr>
         <w:pStyle w:val="Heading2"/>
       </w:pPr>
-      <w:bookmarkStart w:id="9" w:name="_Toc483326152"/>
+      <w:bookmarkStart w:id="8" w:name="_Toc483326152"/>
       <w:r>
         <w:lastRenderedPageBreak/>
         <w:t>1.3</w:t>
@@ -14587,7 +14585,7 @@
       <w:r>
         <w:t>многоязычной информационной среде</w:t>
       </w:r>
-      <w:bookmarkEnd w:id="9"/>
+      <w:bookmarkEnd w:id="8"/>
     </w:p>
     <w:p>
       <w:pPr>
@@ -16569,7 +16567,7 @@
       <w:pPr>
         <w:pStyle w:val="Heading3"/>
       </w:pPr>
-      <w:bookmarkStart w:id="10" w:name="_Toc483326153"/>
+      <w:bookmarkStart w:id="9" w:name="_Toc483326153"/>
       <w:r>
         <w:t>1.3.1</w:t>
       </w:r>
@@ -16594,7 +16592,7 @@
       <w:r>
         <w:t>et</w:t>
       </w:r>
-      <w:bookmarkEnd w:id="10"/>
+      <w:bookmarkEnd w:id="9"/>
     </w:p>
     <w:p>
       <w:pPr>
@@ -17466,8 +17464,8 @@
       <w:r>
         <w:t xml:space="preserve"> следующие семантические отношения: синонимия</w:t>
       </w:r>
-      <w:bookmarkStart w:id="11" w:name="keyword11"/>
-      <w:bookmarkEnd w:id="11"/>
+      <w:bookmarkStart w:id="10" w:name="keyword11"/>
+      <w:bookmarkEnd w:id="10"/>
       <w:r>
         <w:t>, антонимия, ги</w:t>
       </w:r>
@@ -17551,8 +17549,8 @@
         </w:rPr>
         <w:t> </w:t>
       </w:r>
-      <w:bookmarkStart w:id="12" w:name="keyword14"/>
-      <w:bookmarkEnd w:id="12"/>
+      <w:bookmarkStart w:id="11" w:name="keyword14"/>
+      <w:bookmarkEnd w:id="11"/>
       <w:r>
         <w:rPr>
           <w:rStyle w:val="keyword"/>
@@ -18216,14 +18214,33 @@
         </w:rPr>
         <w:t xml:space="preserve"> границы между группами точно не установлены. </w:t>
       </w:r>
-      <w:bookmarkStart w:id="13" w:name="sect8"/>
+      <w:bookmarkStart w:id="12" w:name="sect8"/>
+      <w:bookmarkEnd w:id="12"/>
+      <w:r>
+        <w:rPr>
+          <w:rFonts w:cs="Times New Roman"/>
+          <w:szCs w:val="28"/>
+        </w:rPr>
+        <w:t>Отношение логического следования устанавливается между</w:t>
+      </w:r>
+      <w:r>
+        <w:rPr>
+          <w:rStyle w:val="apple-converted-space"/>
+          <w:rFonts w:cs="Times New Roman"/>
+          <w:szCs w:val="28"/>
+        </w:rPr>
+        <w:t> </w:t>
+      </w:r>
+      <w:bookmarkStart w:id="13" w:name="keyword89"/>
       <w:bookmarkEnd w:id="13"/>
       <w:r>
         <w:rPr>
-          <w:rFonts w:cs="Times New Roman"/>
-          <w:szCs w:val="28"/>
-        </w:rPr>
-        <w:t>Отношение логического следования устанавливается между</w:t>
+          <w:rStyle w:val="keyword"/>
+          <w:rFonts w:cs="Times New Roman"/>
+          <w:iCs/>
+          <w:szCs w:val="28"/>
+        </w:rPr>
+        <w:t>синсетами</w:t>
       </w:r>
       <w:r>
         <w:rPr>
@@ -18233,148 +18250,325 @@
         </w:rPr>
         <w:t> </w:t>
       </w:r>
-      <w:bookmarkStart w:id="14" w:name="keyword89"/>
+      <w:r>
+        <w:rPr>
+          <w:rFonts w:cs="Times New Roman"/>
+          <w:szCs w:val="28"/>
+        </w:rPr>
+        <w:t>глаголов</w:t>
+      </w:r>
+      <w:r>
+        <w:rPr>
+          <w:rStyle w:val="apple-converted-space"/>
+          <w:rFonts w:cs="Times New Roman"/>
+          <w:szCs w:val="28"/>
+        </w:rPr>
+        <w:t> </w:t>
+      </w:r>
+      <w:r>
+        <w:rPr>
+          <w:rStyle w:val="texample"/>
+          <w:rFonts w:cs="Times New Roman"/>
+          <w:szCs w:val="28"/>
+        </w:rPr>
+        <w:t>А</w:t>
+      </w:r>
+      <w:r>
+        <w:rPr>
+          <w:rStyle w:val="apple-converted-space"/>
+          <w:rFonts w:cs="Times New Roman"/>
+          <w:szCs w:val="28"/>
+        </w:rPr>
+        <w:t> </w:t>
+      </w:r>
+      <w:r>
+        <w:rPr>
+          <w:rFonts w:cs="Times New Roman"/>
+          <w:szCs w:val="28"/>
+        </w:rPr>
+        <w:t>и</w:t>
+      </w:r>
+      <w:r>
+        <w:rPr>
+          <w:rStyle w:val="apple-converted-space"/>
+          <w:rFonts w:cs="Times New Roman"/>
+          <w:szCs w:val="28"/>
+        </w:rPr>
+        <w:t> </w:t>
+      </w:r>
+      <w:r>
+        <w:rPr>
+          <w:rStyle w:val="texample"/>
+          <w:rFonts w:cs="Times New Roman"/>
+          <w:szCs w:val="28"/>
+        </w:rPr>
+        <w:t>В</w:t>
+      </w:r>
+      <w:r>
+        <w:rPr>
+          <w:rFonts w:cs="Times New Roman"/>
+          <w:szCs w:val="28"/>
+        </w:rPr>
+        <w:t xml:space="preserve">, если из </w:t>
+      </w:r>
+      <w:r>
+        <w:rPr>
+          <w:rFonts w:cs="Times New Roman"/>
+          <w:szCs w:val="28"/>
+        </w:rPr>
+        <w:t>того что в</w:t>
+      </w:r>
+      <w:r>
+        <w:rPr>
+          <w:rFonts w:cs="Times New Roman"/>
+          <w:szCs w:val="28"/>
+        </w:rPr>
+        <w:t>ыполняется А</w:t>
+      </w:r>
+      <w:r>
+        <w:rPr>
+          <w:rFonts w:cs="Times New Roman"/>
+          <w:szCs w:val="28"/>
+        </w:rPr>
+        <w:t>,</w:t>
+      </w:r>
+      <w:r>
+        <w:rPr>
+          <w:rFonts w:cs="Times New Roman"/>
+          <w:szCs w:val="28"/>
+        </w:rPr>
+        <w:t xml:space="preserve"> </w:t>
+      </w:r>
+      <w:r>
+        <w:rPr>
+          <w:rFonts w:cs="Times New Roman"/>
+          <w:szCs w:val="28"/>
+        </w:rPr>
+        <w:t xml:space="preserve">следует, что выполняется </w:t>
+      </w:r>
+      <w:r>
+        <w:rPr>
+          <w:rFonts w:cs="Times New Roman"/>
+          <w:szCs w:val="28"/>
+        </w:rPr>
+        <w:t>B, например</w:t>
+      </w:r>
+      <w:r>
+        <w:rPr>
+          <w:rFonts w:cs="Times New Roman"/>
+          <w:szCs w:val="28"/>
+        </w:rPr>
+        <w:t xml:space="preserve">, из того, что </w:t>
+      </w:r>
+      <w:r>
+        <w:rPr>
+          <w:rFonts w:cs="Times New Roman"/>
+          <w:szCs w:val="28"/>
+        </w:rPr>
+        <w:t>человек</w:t>
+      </w:r>
+      <w:r>
+        <w:rPr>
+          <w:rFonts w:cs="Times New Roman"/>
+          <w:szCs w:val="28"/>
+        </w:rPr>
+        <w:t xml:space="preserve"> говорит</w:t>
+      </w:r>
+      <w:r>
+        <w:rPr>
+          <w:rFonts w:cs="Times New Roman"/>
+          <w:szCs w:val="28"/>
+        </w:rPr>
+        <w:t xml:space="preserve">, </w:t>
+      </w:r>
+      <w:r>
+        <w:rPr>
+          <w:rFonts w:cs="Times New Roman"/>
+          <w:szCs w:val="28"/>
+        </w:rPr>
+        <w:t xml:space="preserve">следует, что </w:t>
+      </w:r>
+      <w:r>
+        <w:rPr>
+          <w:rFonts w:cs="Times New Roman"/>
+          <w:szCs w:val="28"/>
+        </w:rPr>
+        <w:t>человек</w:t>
+      </w:r>
+      <w:r>
+        <w:rPr>
+          <w:rFonts w:cs="Times New Roman"/>
+          <w:szCs w:val="28"/>
+        </w:rPr>
+        <w:t xml:space="preserve"> издаёт звуки</w:t>
+      </w:r>
+      <w:r>
+        <w:rPr>
+          <w:rFonts w:cs="Times New Roman"/>
+          <w:szCs w:val="28"/>
+        </w:rPr>
+        <w:t>.</w:t>
+      </w:r>
+    </w:p>
+    <w:p>
+      <w:pPr>
+        <w:rPr>
+          <w:rFonts w:cs="Times New Roman"/>
+          <w:szCs w:val="28"/>
+        </w:rPr>
+      </w:pPr>
+      <w:bookmarkStart w:id="14" w:name="sect10"/>
       <w:bookmarkEnd w:id="14"/>
       <w:r>
         <w:rPr>
+          <w:rFonts w:cs="Times New Roman"/>
+          <w:szCs w:val="28"/>
+        </w:rPr>
+        <w:t>Для установления иерархических отношений между глаголами было введено отношение</w:t>
+      </w:r>
+      <w:r>
+        <w:rPr>
+          <w:rFonts w:cs="Times New Roman"/>
+          <w:szCs w:val="28"/>
+        </w:rPr>
+        <w:t xml:space="preserve"> </w:t>
+      </w:r>
+      <w:r>
+        <w:rPr>
           <w:rStyle w:val="keyword"/>
           <w:rFonts w:cs="Times New Roman"/>
           <w:iCs/>
           <w:szCs w:val="28"/>
         </w:rPr>
-        <w:t>синсетами</w:t>
+        <w:t>тропонимии</w:t>
+      </w:r>
+      <w:r>
+        <w:rPr>
+          <w:rStyle w:val="keyword"/>
+          <w:rFonts w:cs="Times New Roman"/>
+          <w:iCs/>
+          <w:szCs w:val="28"/>
+        </w:rPr>
+        <w:t>.</w:t>
+      </w:r>
+      <w:r>
+        <w:rPr>
+          <w:rFonts w:cs="Times New Roman"/>
+          <w:szCs w:val="28"/>
+        </w:rPr>
+        <w:t xml:space="preserve"> </w:t>
+      </w:r>
+      <w:r>
+        <w:rPr>
+          <w:rFonts w:cs="Times New Roman"/>
+          <w:szCs w:val="28"/>
+        </w:rPr>
+        <w:t>То есть д</w:t>
+      </w:r>
+      <w:r>
+        <w:rPr>
+          <w:rFonts w:cs="Times New Roman"/>
+          <w:szCs w:val="28"/>
+        </w:rPr>
+        <w:t>елать</w:t>
       </w:r>
       <w:r>
         <w:rPr>
           <w:rStyle w:val="apple-converted-space"/>
           <w:rFonts w:cs="Times New Roman"/>
           <w:szCs w:val="28"/>
+          <w:lang w:val="en-US"/>
         </w:rPr>
         <w:t> </w:t>
       </w:r>
       <w:r>
         <w:rPr>
-          <w:rFonts w:cs="Times New Roman"/>
-          <w:szCs w:val="28"/>
-        </w:rPr>
-        <w:t>глаголов</w:t>
+          <w:rStyle w:val="texample"/>
+          <w:rFonts w:cs="Times New Roman"/>
+          <w:szCs w:val="28"/>
+        </w:rPr>
+        <w:t>A</w:t>
       </w:r>
       <w:r>
         <w:rPr>
           <w:rStyle w:val="apple-converted-space"/>
           <w:rFonts w:cs="Times New Roman"/>
           <w:szCs w:val="28"/>
+          <w:lang w:val="en-US"/>
         </w:rPr>
         <w:t> </w:t>
       </w:r>
       <w:r>
         <w:rPr>
-          <w:rStyle w:val="texample"/>
-          <w:rFonts w:cs="Times New Roman"/>
-          <w:szCs w:val="28"/>
-        </w:rPr>
-        <w:t>А</w:t>
-      </w:r>
-      <w:r>
-        <w:rPr>
           <w:rStyle w:val="apple-converted-space"/>
           <w:rFonts w:cs="Times New Roman"/>
           <w:szCs w:val="28"/>
         </w:rPr>
+        <w:t xml:space="preserve">означает </w:t>
+      </w:r>
+      <w:r>
+        <w:rPr>
+          <w:rStyle w:val="apple-converted-space"/>
+          <w:rFonts w:cs="Times New Roman"/>
+          <w:szCs w:val="28"/>
+        </w:rPr>
+        <w:t>делать</w:t>
+      </w:r>
+      <w:r>
+        <w:rPr>
+          <w:rStyle w:val="apple-converted-space"/>
+          <w:rFonts w:cs="Times New Roman"/>
+          <w:szCs w:val="28"/>
+          <w:lang w:val="en-US"/>
+        </w:rPr>
         <w:t> </w:t>
       </w:r>
       <w:r>
         <w:rPr>
-          <w:rFonts w:cs="Times New Roman"/>
-          <w:szCs w:val="28"/>
-        </w:rPr>
-        <w:t>и</w:t>
-      </w:r>
-      <w:r>
-        <w:rPr>
           <w:rStyle w:val="apple-converted-space"/>
           <w:rFonts w:cs="Times New Roman"/>
           <w:szCs w:val="28"/>
+          <w:lang w:val="en-US"/>
+        </w:rPr>
+        <w:t>B</w:t>
+      </w:r>
+      <w:r>
+        <w:rPr>
+          <w:rStyle w:val="apple-converted-space"/>
+          <w:rFonts w:cs="Times New Roman"/>
+          <w:szCs w:val="28"/>
+          <w:lang w:val="en-US"/>
         </w:rPr>
         <w:t> </w:t>
       </w:r>
       <w:r>
         <w:rPr>
-          <w:rStyle w:val="texample"/>
-          <w:rFonts w:cs="Times New Roman"/>
-          <w:szCs w:val="28"/>
-        </w:rPr>
-        <w:t>В</w:t>
-      </w:r>
-      <w:r>
-        <w:rPr>
-          <w:rFonts w:cs="Times New Roman"/>
-          <w:szCs w:val="28"/>
-        </w:rPr>
-        <w:t xml:space="preserve">, если из </w:t>
-      </w:r>
-      <w:r>
-        <w:rPr>
-          <w:rFonts w:cs="Times New Roman"/>
-          <w:szCs w:val="28"/>
-        </w:rPr>
-        <w:t>того что в</w:t>
-      </w:r>
-      <w:r>
-        <w:rPr>
-          <w:rFonts w:cs="Times New Roman"/>
-          <w:szCs w:val="28"/>
-        </w:rPr>
-        <w:t>ыполняется А</w:t>
-      </w:r>
-      <w:r>
-        <w:rPr>
-          <w:rFonts w:cs="Times New Roman"/>
-          <w:szCs w:val="28"/>
-        </w:rPr>
-        <w:t>,</w:t>
-      </w:r>
-      <w:r>
-        <w:rPr>
-          <w:rFonts w:cs="Times New Roman"/>
-          <w:szCs w:val="28"/>
-        </w:rPr>
-        <w:t xml:space="preserve"> </w:t>
-      </w:r>
-      <w:r>
-        <w:rPr>
-          <w:rFonts w:cs="Times New Roman"/>
-          <w:szCs w:val="28"/>
-        </w:rPr>
-        <w:t xml:space="preserve">следует, что выполняется </w:t>
-      </w:r>
-      <w:r>
-        <w:rPr>
-          <w:rFonts w:cs="Times New Roman"/>
-          <w:szCs w:val="28"/>
-        </w:rPr>
-        <w:t>B, например</w:t>
-      </w:r>
-      <w:r>
-        <w:rPr>
-          <w:rFonts w:cs="Times New Roman"/>
-          <w:szCs w:val="28"/>
-        </w:rPr>
-        <w:t xml:space="preserve">, из того, что </w:t>
-      </w:r>
-      <w:r>
-        <w:rPr>
-          <w:rFonts w:cs="Times New Roman"/>
-          <w:szCs w:val="28"/>
-        </w:rPr>
-        <w:t>человек</w:t>
-      </w:r>
-      <w:r>
-        <w:rPr>
-          <w:rFonts w:cs="Times New Roman"/>
-          <w:szCs w:val="28"/>
-        </w:rPr>
-        <w:t xml:space="preserve"> говорит</w:t>
+          <w:rStyle w:val="apple-converted-space"/>
+          <w:rFonts w:cs="Times New Roman"/>
+          <w:szCs w:val="28"/>
+        </w:rPr>
+        <w:t xml:space="preserve">в </w:t>
+      </w:r>
+      <w:r>
+        <w:rPr>
+          <w:rStyle w:val="apple-converted-space"/>
+          <w:rFonts w:cs="Times New Roman"/>
+        </w:rPr>
+        <w:t>определённой форме</w:t>
+      </w:r>
+      <w:r>
+        <w:rPr>
+          <w:rFonts w:cs="Times New Roman"/>
+          <w:szCs w:val="28"/>
+        </w:rPr>
+        <w:t xml:space="preserve">. </w:t>
+      </w:r>
+      <w:r>
+        <w:rPr>
+          <w:rFonts w:cs="Times New Roman"/>
+          <w:szCs w:val="28"/>
+        </w:rPr>
+        <w:t>Например</w:t>
       </w:r>
       <w:r>
         <w:rPr>
@@ -18388,55 +18582,42 @@
           <w:rFonts w:cs="Times New Roman"/>
           <w:szCs w:val="28"/>
         </w:rPr>
-        <w:t xml:space="preserve">следует, что </w:t>
-      </w:r>
-      <w:r>
-        <w:rPr>
-          <w:rFonts w:cs="Times New Roman"/>
-          <w:szCs w:val="28"/>
-        </w:rPr>
-        <w:t>человек</w:t>
-      </w:r>
-      <w:r>
-        <w:rPr>
-          <w:rFonts w:cs="Times New Roman"/>
-          <w:szCs w:val="28"/>
-        </w:rPr>
-        <w:t xml:space="preserve"> издаёт звуки</w:t>
-      </w:r>
-      <w:r>
-        <w:rPr>
-          <w:rFonts w:cs="Times New Roman"/>
-          <w:szCs w:val="28"/>
-        </w:rPr>
-        <w:t>.</w:t>
-      </w:r>
-    </w:p>
-    <w:p>
-      <w:pPr>
-        <w:rPr>
-          <w:rFonts w:cs="Times New Roman"/>
-          <w:szCs w:val="28"/>
-        </w:rPr>
-      </w:pPr>
-      <w:bookmarkStart w:id="15" w:name="sect10"/>
+        <w:t>“</w:t>
+      </w:r>
+      <w:r>
+        <w:rPr>
+          <w:rFonts w:cs="Times New Roman"/>
+          <w:szCs w:val="28"/>
+        </w:rPr>
+        <w:t>Шептать – это тихо разговаривать</w:t>
+      </w:r>
+      <w:r>
+        <w:rPr>
+          <w:rFonts w:cs="Times New Roman"/>
+          <w:szCs w:val="28"/>
+        </w:rPr>
+        <w:t xml:space="preserve">". </w:t>
+      </w:r>
+      <w:r>
+        <w:rPr>
+          <w:rFonts w:cs="Times New Roman"/>
+          <w:szCs w:val="28"/>
+        </w:rPr>
+        <w:t>Отношение</w:t>
+      </w:r>
+      <w:r>
+        <w:rPr>
+          <w:rStyle w:val="apple-converted-space"/>
+          <w:rFonts w:cs="Times New Roman"/>
+          <w:szCs w:val="28"/>
+          <w:lang w:val="en-US"/>
+        </w:rPr>
+        <w:t> </w:t>
+      </w:r>
+      <w:bookmarkStart w:id="15" w:name="keyword95"/>
       <w:bookmarkEnd w:id="15"/>
       <w:r>
         <w:rPr>
-          <w:rFonts w:cs="Times New Roman"/>
-          <w:szCs w:val="28"/>
-        </w:rPr>
-        <w:t>Для установления иерархических отношений между глаголами было введено отношение</w:t>
-      </w:r>
-      <w:r>
-        <w:rPr>
-          <w:rFonts w:cs="Times New Roman"/>
-          <w:szCs w:val="28"/>
-        </w:rPr>
-        <w:t xml:space="preserve"> </w:t>
-      </w:r>
-      <w:r>
-        <w:rPr>
           <w:rStyle w:val="keyword"/>
           <w:rFonts w:cs="Times New Roman"/>
           <w:iCs/>
@@ -18446,36 +18627,6 @@
       </w:r>
       <w:r>
         <w:rPr>
-          <w:rStyle w:val="keyword"/>
-          <w:rFonts w:cs="Times New Roman"/>
-          <w:iCs/>
-          <w:szCs w:val="28"/>
-        </w:rPr>
-        <w:t>.</w:t>
-      </w:r>
-      <w:r>
-        <w:rPr>
-          <w:rFonts w:cs="Times New Roman"/>
-          <w:szCs w:val="28"/>
-        </w:rPr>
-        <w:t xml:space="preserve"> </w:t>
-      </w:r>
-      <w:r>
-        <w:rPr>
-          <w:rFonts w:cs="Times New Roman"/>
-          <w:szCs w:val="28"/>
-        </w:rPr>
-        <w:t>То есть д</w:t>
-      </w:r>
-      <w:r>
-        <w:rPr>
-          <w:rFonts w:cs="Times New Roman"/>
-          <w:szCs w:val="28"/>
-        </w:rPr>
-        <w:t>елать</w:t>
-      </w:r>
-      <w:r>
-        <w:rPr>
           <w:rStyle w:val="apple-converted-space"/>
           <w:rFonts w:cs="Times New Roman"/>
           <w:szCs w:val="28"/>
@@ -18485,242 +18636,89 @@
       </w:r>
       <w:r>
         <w:rPr>
-          <w:rStyle w:val="texample"/>
-          <w:rFonts w:cs="Times New Roman"/>
-          <w:szCs w:val="28"/>
-        </w:rPr>
-        <w:t>A</w:t>
-      </w:r>
-      <w:r>
-        <w:rPr>
           <w:rStyle w:val="apple-converted-space"/>
           <w:rFonts w:cs="Times New Roman"/>
           <w:szCs w:val="28"/>
-          <w:lang w:val="en-US"/>
+        </w:rPr>
+        <w:t xml:space="preserve">– </w:t>
+      </w:r>
+      <w:r>
+        <w:rPr>
+          <w:rStyle w:val="apple-converted-space"/>
+          <w:rFonts w:cs="Times New Roman"/>
+          <w:szCs w:val="28"/>
+        </w:rPr>
+        <w:t>особый</w:t>
+      </w:r>
+      <w:r>
+        <w:rPr>
+          <w:rStyle w:val="apple-converted-space"/>
+          <w:rFonts w:cs="Times New Roman"/>
+          <w:szCs w:val="28"/>
+        </w:rPr>
+        <w:t xml:space="preserve"> </w:t>
+      </w:r>
+      <w:r>
+        <w:rPr>
+          <w:rFonts w:cs="Times New Roman"/>
+          <w:szCs w:val="28"/>
+        </w:rPr>
+        <w:t>вид</w:t>
+      </w:r>
+      <w:r>
+        <w:rPr>
+          <w:rFonts w:cs="Times New Roman"/>
+          <w:szCs w:val="28"/>
+        </w:rPr>
+        <w:t xml:space="preserve"> </w:t>
+      </w:r>
+      <w:r>
+        <w:rPr>
+          <w:rFonts w:cs="Times New Roman"/>
+          <w:szCs w:val="28"/>
+        </w:rPr>
+        <w:t>отношения</w:t>
+      </w:r>
+      <w:r>
+        <w:rPr>
+          <w:rFonts w:cs="Times New Roman"/>
+          <w:szCs w:val="28"/>
+        </w:rPr>
+        <w:t xml:space="preserve"> </w:t>
+      </w:r>
+      <w:r>
+        <w:rPr>
+          <w:rFonts w:cs="Times New Roman"/>
+          <w:szCs w:val="28"/>
+        </w:rPr>
+        <w:t>следования</w:t>
+      </w:r>
+      <w:r>
+        <w:rPr>
+          <w:rFonts w:cs="Times New Roman"/>
+          <w:szCs w:val="28"/>
+        </w:rPr>
+        <w:t xml:space="preserve">. </w:t>
+      </w:r>
+      <w:bookmarkStart w:id="16" w:name="sect11"/>
+      <w:bookmarkEnd w:id="16"/>
+      <w:r>
+        <w:rPr>
+          <w:rFonts w:cs="Times New Roman"/>
+          <w:szCs w:val="28"/>
+        </w:rPr>
+        <w:t>Отношение причины связывает два глагольных</w:t>
+      </w:r>
+      <w:r>
+        <w:rPr>
+          <w:rStyle w:val="apple-converted-space"/>
+          <w:rFonts w:cs="Times New Roman"/>
+          <w:szCs w:val="28"/>
         </w:rPr>
         <w:t> </w:t>
       </w:r>
-      <w:r>
-        <w:rPr>
-          <w:rStyle w:val="apple-converted-space"/>
-          <w:rFonts w:cs="Times New Roman"/>
-          <w:szCs w:val="28"/>
-        </w:rPr>
-        <w:t xml:space="preserve">означает </w:t>
-      </w:r>
-      <w:r>
-        <w:rPr>
-          <w:rStyle w:val="apple-converted-space"/>
-          <w:rFonts w:cs="Times New Roman"/>
-          <w:szCs w:val="28"/>
-        </w:rPr>
-        <w:t>делать</w:t>
-      </w:r>
-      <w:r>
-        <w:rPr>
-          <w:rStyle w:val="apple-converted-space"/>
-          <w:rFonts w:cs="Times New Roman"/>
-          <w:szCs w:val="28"/>
-          <w:lang w:val="en-US"/>
-        </w:rPr>
-        <w:t> </w:t>
-      </w:r>
-      <w:r>
-        <w:rPr>
-          <w:rStyle w:val="apple-converted-space"/>
-          <w:rFonts w:cs="Times New Roman"/>
-          <w:szCs w:val="28"/>
-          <w:lang w:val="en-US"/>
-        </w:rPr>
-        <w:t>B</w:t>
-      </w:r>
-      <w:r>
-        <w:rPr>
-          <w:rStyle w:val="apple-converted-space"/>
-          <w:rFonts w:cs="Times New Roman"/>
-          <w:szCs w:val="28"/>
-          <w:lang w:val="en-US"/>
-        </w:rPr>
-        <w:t> </w:t>
-      </w:r>
-      <w:r>
-        <w:rPr>
-          <w:rStyle w:val="apple-converted-space"/>
-          <w:rFonts w:cs="Times New Roman"/>
-          <w:szCs w:val="28"/>
-        </w:rPr>
-        <w:t xml:space="preserve">в </w:t>
-      </w:r>
-      <w:r>
-        <w:rPr>
-          <w:rStyle w:val="apple-converted-space"/>
-          <w:rFonts w:cs="Times New Roman"/>
-        </w:rPr>
-        <w:t>определённой форме</w:t>
-      </w:r>
-      <w:r>
-        <w:rPr>
-          <w:rFonts w:cs="Times New Roman"/>
-          <w:szCs w:val="28"/>
-        </w:rPr>
-        <w:t xml:space="preserve">. </w:t>
-      </w:r>
-      <w:r>
-        <w:rPr>
-          <w:rFonts w:cs="Times New Roman"/>
-          <w:szCs w:val="28"/>
-        </w:rPr>
-        <w:t>Например</w:t>
-      </w:r>
-      <w:r>
-        <w:rPr>
-          <w:rFonts w:cs="Times New Roman"/>
-          <w:szCs w:val="28"/>
-        </w:rPr>
-        <w:t xml:space="preserve">, </w:t>
-      </w:r>
-      <w:r>
-        <w:rPr>
-          <w:rFonts w:cs="Times New Roman"/>
-          <w:szCs w:val="28"/>
-        </w:rPr>
-        <w:t>“</w:t>
-      </w:r>
-      <w:r>
-        <w:rPr>
-          <w:rFonts w:cs="Times New Roman"/>
-          <w:szCs w:val="28"/>
-        </w:rPr>
-        <w:t>Шептать – это тихо разговаривать</w:t>
-      </w:r>
-      <w:r>
-        <w:rPr>
-          <w:rFonts w:cs="Times New Roman"/>
-          <w:szCs w:val="28"/>
-        </w:rPr>
-        <w:t xml:space="preserve">". </w:t>
-      </w:r>
-      <w:r>
-        <w:rPr>
-          <w:rFonts w:cs="Times New Roman"/>
-          <w:szCs w:val="28"/>
-        </w:rPr>
-        <w:t>Отношение</w:t>
-      </w:r>
-      <w:r>
-        <w:rPr>
-          <w:rStyle w:val="apple-converted-space"/>
-          <w:rFonts w:cs="Times New Roman"/>
-          <w:szCs w:val="28"/>
-          <w:lang w:val="en-US"/>
-        </w:rPr>
-        <w:t> </w:t>
-      </w:r>
-      <w:bookmarkStart w:id="16" w:name="keyword95"/>
-      <w:bookmarkEnd w:id="16"/>
-      <w:r>
-        <w:rPr>
-          <w:rStyle w:val="keyword"/>
-          <w:rFonts w:cs="Times New Roman"/>
-          <w:iCs/>
-          <w:szCs w:val="28"/>
-        </w:rPr>
-        <w:t>тропонимии</w:t>
-      </w:r>
-      <w:r>
-        <w:rPr>
-          <w:rStyle w:val="apple-converted-space"/>
-          <w:rFonts w:cs="Times New Roman"/>
-          <w:szCs w:val="28"/>
-          <w:lang w:val="en-US"/>
-        </w:rPr>
-        <w:t> </w:t>
-      </w:r>
-      <w:r>
-        <w:rPr>
-          <w:rStyle w:val="apple-converted-space"/>
-          <w:rFonts w:cs="Times New Roman"/>
-          <w:szCs w:val="28"/>
-        </w:rPr>
-        <w:t xml:space="preserve">– </w:t>
-      </w:r>
-      <w:r>
-        <w:rPr>
-          <w:rStyle w:val="apple-converted-space"/>
-          <w:rFonts w:cs="Times New Roman"/>
-          <w:szCs w:val="28"/>
-        </w:rPr>
-        <w:t>особый</w:t>
-      </w:r>
-      <w:r>
-        <w:rPr>
-          <w:rStyle w:val="apple-converted-space"/>
-          <w:rFonts w:cs="Times New Roman"/>
-          <w:szCs w:val="28"/>
-        </w:rPr>
-        <w:t xml:space="preserve"> </w:t>
-      </w:r>
-      <w:r>
-        <w:rPr>
-          <w:rFonts w:cs="Times New Roman"/>
-          <w:szCs w:val="28"/>
-        </w:rPr>
-        <w:t>вид</w:t>
-      </w:r>
-      <w:r>
-        <w:rPr>
-          <w:rFonts w:cs="Times New Roman"/>
-          <w:szCs w:val="28"/>
-        </w:rPr>
-        <w:t xml:space="preserve"> </w:t>
-      </w:r>
-      <w:r>
-        <w:rPr>
-          <w:rFonts w:cs="Times New Roman"/>
-          <w:szCs w:val="28"/>
-        </w:rPr>
-        <w:t>отношения</w:t>
-      </w:r>
-      <w:r>
-        <w:rPr>
-          <w:rFonts w:cs="Times New Roman"/>
-          <w:szCs w:val="28"/>
-        </w:rPr>
-        <w:t xml:space="preserve"> </w:t>
-      </w:r>
-      <w:r>
-        <w:rPr>
-          <w:rFonts w:cs="Times New Roman"/>
-          <w:szCs w:val="28"/>
-        </w:rPr>
-        <w:t>следования</w:t>
-      </w:r>
-      <w:r>
-        <w:rPr>
-          <w:rFonts w:cs="Times New Roman"/>
-          <w:szCs w:val="28"/>
-        </w:rPr>
-        <w:t xml:space="preserve">. </w:t>
-      </w:r>
-      <w:bookmarkStart w:id="17" w:name="sect11"/>
+      <w:bookmarkStart w:id="17" w:name="keyword97"/>
       <w:bookmarkEnd w:id="17"/>
-      <w:r>
-        <w:rPr>
-          <w:rFonts w:cs="Times New Roman"/>
-          <w:szCs w:val="28"/>
-        </w:rPr>
-        <w:t>Отношение причины связывает два глагольных</w:t>
-      </w:r>
-      <w:r>
-        <w:rPr>
-          <w:rStyle w:val="apple-converted-space"/>
-          <w:rFonts w:cs="Times New Roman"/>
-          <w:szCs w:val="28"/>
-        </w:rPr>
-        <w:t> </w:t>
-      </w:r>
-      <w:bookmarkStart w:id="18" w:name="keyword97"/>
-      <w:bookmarkEnd w:id="18"/>
       <w:r>
         <w:rPr>
           <w:rStyle w:val="keyword"/>
@@ -19075,11 +19073,11 @@
       <w:pPr>
         <w:pStyle w:val="Heading2"/>
       </w:pPr>
-      <w:bookmarkStart w:id="19" w:name="_Toc483326154"/>
+      <w:bookmarkStart w:id="18" w:name="_Toc483326154"/>
       <w:r>
         <w:t>1.4 Постановка задачи</w:t>
       </w:r>
-      <w:bookmarkEnd w:id="19"/>
+      <w:bookmarkEnd w:id="18"/>
     </w:p>
     <w:p>
       <w:pPr>
@@ -19203,12 +19201,12 @@
         <w:pStyle w:val="Heading2"/>
         <w:jc w:val="center"/>
       </w:pPr>
-      <w:bookmarkStart w:id="20" w:name="_Toc483326155"/>
+      <w:bookmarkStart w:id="19" w:name="_Toc483326155"/>
       <w:r>
         <w:lastRenderedPageBreak/>
         <w:t>Выводы</w:t>
       </w:r>
-      <w:bookmarkEnd w:id="20"/>
+      <w:bookmarkEnd w:id="19"/>
     </w:p>
     <w:p>
       <w:pPr>
@@ -19485,7 +19483,7 @@
         <w:pStyle w:val="Heading1"/>
         <w:spacing w:after="0"/>
       </w:pPr>
-      <w:bookmarkStart w:id="21" w:name="_Toc483326156"/>
+      <w:bookmarkStart w:id="20" w:name="_Toc483326156"/>
       <w:r>
         <w:lastRenderedPageBreak/>
         <w:t>ГЛАВА 2</w:t>
@@ -19494,7 +19492,7 @@
         <w:br/>
         <w:t>АЛГОРИТМИЧЕСКОЕ ОБЕСПЕЧЕНИЕ ЗАДАЧИ</w:t>
       </w:r>
-      <w:bookmarkEnd w:id="21"/>
+      <w:bookmarkEnd w:id="20"/>
     </w:p>
     <w:p/>
     <w:p>
@@ -19593,7 +19591,7 @@
       <w:pPr>
         <w:pStyle w:val="Heading2"/>
       </w:pPr>
-      <w:bookmarkStart w:id="22" w:name="_Toc483326157"/>
+      <w:bookmarkStart w:id="21" w:name="_Toc483326157"/>
       <w:r>
         <w:t>2.</w:t>
       </w:r>
@@ -19612,7 +19610,7 @@
       <w:r>
         <w:t xml:space="preserve"> извлечения ключевой информации из текста</w:t>
       </w:r>
-      <w:bookmarkEnd w:id="22"/>
+      <w:bookmarkEnd w:id="21"/>
     </w:p>
     <w:p>
       <w:pPr>
@@ -21674,7 +21672,7 @@
           <w:rStyle w:val="mw-headline"/>
         </w:rPr>
       </w:pPr>
-      <w:bookmarkStart w:id="23" w:name="_Toc483326158"/>
+      <w:bookmarkStart w:id="22" w:name="_Toc483326158"/>
       <w:r>
         <w:rPr>
           <w:rStyle w:val="mw-headline"/>
@@ -21699,7 +21697,7 @@
         </w:rPr>
         <w:t xml:space="preserve"> при переводе</w:t>
       </w:r>
-      <w:bookmarkEnd w:id="23"/>
+      <w:bookmarkEnd w:id="22"/>
     </w:p>
     <w:p/>
     <w:p>
@@ -22242,7 +22240,7 @@
           <w:rFonts w:eastAsia="SFXC1095"/>
         </w:rPr>
       </w:pPr>
-      <w:bookmarkStart w:id="24" w:name="_Toc483326159"/>
+      <w:bookmarkStart w:id="23" w:name="_Toc483326159"/>
       <w:r>
         <w:rPr>
           <w:rFonts w:eastAsia="SFXC1095"/>
@@ -22322,7 +22320,7 @@
         </w:rPr>
         <w:t>ей</w:t>
       </w:r>
-      <w:bookmarkEnd w:id="24"/>
+      <w:bookmarkEnd w:id="23"/>
     </w:p>
     <w:p>
       <w:pPr>
@@ -22799,7 +22797,7 @@
           <w:rFonts w:eastAsia="SFRM1095"/>
         </w:rPr>
       </w:pPr>
-      <w:bookmarkStart w:id="25" w:name="_Toc483326160"/>
+      <w:bookmarkStart w:id="24" w:name="_Toc483326160"/>
       <w:r>
         <w:rPr>
           <w:rFonts w:eastAsia="SFXC1095"/>
@@ -22872,7 +22870,7 @@
         </w:rPr>
         <w:t xml:space="preserve"> для разрешения многозначности</w:t>
       </w:r>
-      <w:bookmarkEnd w:id="25"/>
+      <w:bookmarkEnd w:id="24"/>
     </w:p>
     <w:p>
       <w:pPr>
@@ -24022,7 +24020,7 @@
           <w:rFonts w:eastAsia="SFXC1095"/>
         </w:rPr>
       </w:pPr>
-      <w:bookmarkStart w:id="26" w:name="_Toc483326161"/>
+      <w:bookmarkStart w:id="25" w:name="_Toc483326161"/>
       <w:r>
         <w:rPr>
           <w:rFonts w:eastAsia="SFXC1095"/>
@@ -24053,7 +24051,7 @@
         </w:rPr>
         <w:t>Контекстная кластеризация</w:t>
       </w:r>
-      <w:bookmarkEnd w:id="26"/>
+      <w:bookmarkEnd w:id="25"/>
     </w:p>
     <w:p>
       <w:pPr>
@@ -24632,7 +24630,7 @@
       <w:pPr>
         <w:pStyle w:val="Heading3"/>
       </w:pPr>
-      <w:bookmarkStart w:id="27" w:name="_Toc483326162"/>
+      <w:bookmarkStart w:id="26" w:name="_Toc483326162"/>
       <w:r>
         <w:lastRenderedPageBreak/>
         <w:t>2.</w:t>
@@ -24664,7 +24662,7 @@
       <w:r>
         <w:t xml:space="preserve"> тезаурусных знаний</w:t>
       </w:r>
-      <w:bookmarkEnd w:id="27"/>
+      <w:bookmarkEnd w:id="26"/>
     </w:p>
     <w:p/>
     <w:p>
@@ -30505,10 +30503,10 @@
       <w:pPr>
         <w:pStyle w:val="Heading2"/>
       </w:pPr>
+      <w:bookmarkStart w:id="27" w:name="_Toc483326163"/>
       <w:bookmarkStart w:id="28" w:name="_Toc374659969"/>
       <w:bookmarkStart w:id="29" w:name="_Toc374803393"/>
       <w:bookmarkStart w:id="30" w:name="_Toc375000547"/>
-      <w:bookmarkStart w:id="31" w:name="_Toc483326163"/>
       <w:r>
         <w:rPr>
           <w:rFonts w:cs="Times New Roman"/>
@@ -30558,7 +30556,7 @@
         </w:rPr>
         <w:t>ая схема системы поиска релевантных документов</w:t>
       </w:r>
-      <w:bookmarkEnd w:id="31"/>
+      <w:bookmarkEnd w:id="27"/>
     </w:p>
     <w:p/>
     <w:p>
@@ -31242,7 +31240,7 @@
           <w:szCs w:val="28"/>
         </w:rPr>
       </w:pPr>
-      <w:bookmarkStart w:id="32" w:name="_Toc483326164"/>
+      <w:bookmarkStart w:id="31" w:name="_Toc483326164"/>
       <w:r>
         <w:rPr>
           <w:rFonts w:cs="Times New Roman"/>
@@ -31254,7 +31252,7 @@
       <w:bookmarkEnd w:id="28"/>
       <w:bookmarkEnd w:id="29"/>
       <w:bookmarkEnd w:id="30"/>
-      <w:bookmarkEnd w:id="32"/>
+      <w:bookmarkEnd w:id="31"/>
     </w:p>
     <w:p>
       <w:pPr>
@@ -31360,8 +31358,8 @@
         </w:rPr>
         <w:t>а также возможности приёма в качестве входных данных url веб-страницы, что особенно а</w:t>
       </w:r>
-      <w:bookmarkStart w:id="33" w:name="_Toc374803394"/>
-      <w:bookmarkStart w:id="34" w:name="_Toc375000548"/>
+      <w:bookmarkStart w:id="32" w:name="_Toc374803394"/>
+      <w:bookmarkStart w:id="33" w:name="_Toc375000548"/>
       <w:r>
         <w:rPr>
           <w:rFonts w:ascii="Times New Roman" w:hAnsi="Times New Roman"/>
@@ -31639,15 +31637,15 @@
       <w:r>
         <w:br w:type="page"/>
       </w:r>
+      <w:bookmarkEnd w:id="32"/>
       <w:bookmarkEnd w:id="33"/>
-      <w:bookmarkEnd w:id="34"/>
     </w:p>
     <w:p>
       <w:pPr>
         <w:pStyle w:val="Heading1"/>
         <w:spacing w:after="0"/>
       </w:pPr>
-      <w:bookmarkStart w:id="35" w:name="_Toc483326165"/>
+      <w:bookmarkStart w:id="34" w:name="_Toc483326165"/>
       <w:r>
         <w:lastRenderedPageBreak/>
         <w:t>ГЛАВА 3</w:t>
@@ -31656,7 +31654,7 @@
         <w:br/>
         <w:t>МОБИЛЬНЫЙ КЛИЕНТ ДЛЯ ПОИСКА РЕЛЕВАНТНЫХ ДОКУМЕНТОВ</w:t>
       </w:r>
-      <w:bookmarkEnd w:id="35"/>
+      <w:bookmarkEnd w:id="34"/>
     </w:p>
     <w:p/>
     <w:p>
@@ -31955,10 +31953,10 @@
       <w:pPr>
         <w:pStyle w:val="Heading2"/>
       </w:pPr>
-      <w:bookmarkStart w:id="36" w:name="_Toc374659971"/>
-      <w:bookmarkStart w:id="37" w:name="_Toc374803395"/>
-      <w:bookmarkStart w:id="38" w:name="_Toc375000549"/>
-      <w:bookmarkStart w:id="39" w:name="_Toc483326166"/>
+      <w:bookmarkStart w:id="35" w:name="_Toc374659971"/>
+      <w:bookmarkStart w:id="36" w:name="_Toc374803395"/>
+      <w:bookmarkStart w:id="37" w:name="_Toc375000549"/>
+      <w:bookmarkStart w:id="38" w:name="_Toc483326166"/>
       <w:r>
         <w:t>3.</w:t>
       </w:r>
@@ -31968,16 +31966,16 @@
       <w:r>
         <w:t xml:space="preserve"> </w:t>
       </w:r>
+      <w:bookmarkEnd w:id="35"/>
       <w:bookmarkEnd w:id="36"/>
       <w:bookmarkEnd w:id="37"/>
+      <w:r>
+        <w:t xml:space="preserve">Разработка архитектуры </w:t>
+      </w:r>
+      <w:r>
+        <w:t>приложения</w:t>
+      </w:r>
       <w:bookmarkEnd w:id="38"/>
-      <w:r>
-        <w:t xml:space="preserve">Разработка архитектуры </w:t>
-      </w:r>
-      <w:r>
-        <w:t>приложения</w:t>
-      </w:r>
-      <w:bookmarkEnd w:id="39"/>
     </w:p>
     <w:p>
       <w:pPr>
@@ -32898,8 +32896,8 @@
           <w:szCs w:val="28"/>
         </w:rPr>
       </w:pPr>
-      <w:bookmarkStart w:id="40" w:name="_Toc387936576"/>
-      <w:bookmarkStart w:id="41" w:name="_Toc388386365"/>
+      <w:bookmarkStart w:id="39" w:name="_Toc387936576"/>
+      <w:bookmarkStart w:id="40" w:name="_Toc388386365"/>
     </w:p>
     <w:p>
       <w:pPr>
@@ -32908,7 +32906,7 @@
           <w:rFonts w:eastAsia="Times New Roman"/>
         </w:rPr>
       </w:pPr>
-      <w:bookmarkStart w:id="42" w:name="_Toc483326167"/>
+      <w:bookmarkStart w:id="41" w:name="_Toc483326167"/>
       <w:r>
         <w:t>3.</w:t>
       </w:r>
@@ -32918,15 +32916,15 @@
       <w:r>
         <w:t xml:space="preserve"> Методика применения</w:t>
       </w:r>
+      <w:bookmarkEnd w:id="39"/>
+      <w:r>
+        <w:t xml:space="preserve"> разработанно</w:t>
+      </w:r>
       <w:bookmarkEnd w:id="40"/>
       <w:r>
-        <w:t xml:space="preserve"> разработанно</w:t>
+        <w:t>го приложения</w:t>
       </w:r>
       <w:bookmarkEnd w:id="41"/>
-      <w:r>
-        <w:t>го приложения</w:t>
-      </w:r>
-      <w:bookmarkEnd w:id="42"/>
     </w:p>
     <w:p>
       <w:pPr>
@@ -34456,8 +34454,8 @@
           <w:rFonts w:eastAsia="Times New Roman" w:cs="Times New Roman"/>
         </w:rPr>
       </w:pPr>
-      <w:bookmarkStart w:id="43" w:name="_Toc356984433"/>
-      <w:bookmarkStart w:id="44" w:name="_Toc483326168"/>
+      <w:bookmarkStart w:id="42" w:name="_Toc356984433"/>
+      <w:bookmarkStart w:id="43" w:name="_Toc483326168"/>
       <w:r>
         <w:rPr>
           <w:rFonts w:eastAsia="Times New Roman" w:cs="Times New Roman"/>
@@ -34465,8 +34463,8 @@
         <w:lastRenderedPageBreak/>
         <w:t>ЗАКЛЮЧЕНИЕ</w:t>
       </w:r>
+      <w:bookmarkEnd w:id="42"/>
       <w:bookmarkEnd w:id="43"/>
-      <w:bookmarkEnd w:id="44"/>
     </w:p>
     <w:p/>
     <w:p>
@@ -35064,8 +35062,8 @@
           <w:lang w:val="en-US"/>
         </w:rPr>
       </w:pPr>
-      <w:bookmarkStart w:id="45" w:name="_Toc356984434"/>
-      <w:bookmarkStart w:id="46" w:name="_Toc483326169"/>
+      <w:bookmarkStart w:id="44" w:name="_Toc356984434"/>
+      <w:bookmarkStart w:id="45" w:name="_Toc483326169"/>
       <w:r>
         <w:rPr>
           <w:rFonts w:eastAsia="Times New Roman" w:cs="Times New Roman"/>
@@ -35099,8 +35097,8 @@
         </w:rPr>
         <w:t>ИСТОЧНИКОВ</w:t>
       </w:r>
+      <w:bookmarkEnd w:id="44"/>
       <w:bookmarkEnd w:id="45"/>
-      <w:bookmarkEnd w:id="46"/>
     </w:p>
     <w:p>
       <w:pPr>
@@ -35136,7 +35134,23 @@
           <w:szCs w:val="28"/>
           <w:lang w:val="en-US"/>
         </w:rPr>
-        <w:t>Porter, M.F. An algorithm for suffix stripping. / M.F. Porter – Cambridge, 1997. – 6 с.</w:t>
+        <w:t>Porter, M.F. An algorithm for suffix stripping. / M.F.</w:t>
+      </w:r>
+      <w:r>
+        <w:rPr>
+          <w:rFonts w:ascii="Times New Roman" w:hAnsi="Times New Roman"/>
+          <w:szCs w:val="28"/>
+          <w:lang w:val="en-US"/>
+        </w:rPr>
+        <w:t xml:space="preserve"> Porter – Cambridge, 1997. – 6 p</w:t>
+      </w:r>
+      <w:r>
+        <w:rPr>
+          <w:rFonts w:ascii="Times New Roman" w:hAnsi="Times New Roman"/>
+          <w:szCs w:val="28"/>
+          <w:lang w:val="en-US"/>
+        </w:rPr>
+        <w:t>.</w:t>
       </w:r>
     </w:p>
     <w:p>
@@ -35212,7 +35226,23 @@
           <w:szCs w:val="28"/>
           <w:lang w:val="en-US"/>
         </w:rPr>
-        <w:t>. - Ottawa, Ontario, Canada, 2000. – 477 с.</w:t>
+        <w:t>. - Ottawa</w:t>
+      </w:r>
+      <w:r>
+        <w:rPr>
+          <w:rFonts w:ascii="Times New Roman" w:hAnsi="Times New Roman"/>
+          <w:szCs w:val="28"/>
+          <w:lang w:val="en-US"/>
+        </w:rPr>
+        <w:t>, Ontario, Canada, 2000. – 477 p</w:t>
+      </w:r>
+      <w:r>
+        <w:rPr>
+          <w:rFonts w:ascii="Times New Roman" w:hAnsi="Times New Roman"/>
+          <w:szCs w:val="28"/>
+          <w:lang w:val="en-US"/>
+        </w:rPr>
+        <w:t>.</w:t>
       </w:r>
     </w:p>
     <w:p>
@@ -35242,7 +35272,23 @@
           <w:szCs w:val="28"/>
           <w:lang w:val="en-US"/>
         </w:rPr>
-        <w:t>Matsuo, Y. Keyword Extraction from a Single Document using Word Co-occurrence Statistical Information. / Y. Matsuo – Tokyo, 2003. – 13 с.</w:t>
+        <w:t>Matsuo, Y. Keyword Extraction from a Single Document using Word Co-occurrence Statistical Information. /</w:t>
+      </w:r>
+      <w:r>
+        <w:rPr>
+          <w:rFonts w:ascii="Times New Roman" w:hAnsi="Times New Roman"/>
+          <w:szCs w:val="28"/>
+          <w:lang w:val="en-US"/>
+        </w:rPr>
+        <w:t xml:space="preserve"> Y. Matsuo – Tokyo, 2003. – 13 p</w:t>
+      </w:r>
+      <w:r>
+        <w:rPr>
+          <w:rFonts w:ascii="Times New Roman" w:hAnsi="Times New Roman"/>
+          <w:szCs w:val="28"/>
+          <w:lang w:val="en-US"/>
+        </w:rPr>
+        <w:t>.</w:t>
       </w:r>
     </w:p>
     <w:p>
@@ -35359,7 +35405,7 @@
           <w:szCs w:val="28"/>
           <w:lang w:val="en-US"/>
         </w:rPr>
-        <w:t xml:space="preserve"> - 44 с. </w:t>
+        <w:t xml:space="preserve"> - 44 p.</w:t>
       </w:r>
     </w:p>
     <w:p>
@@ -35531,7 +35577,15 @@
           <w:szCs w:val="28"/>
           <w:lang w:val="en-US"/>
         </w:rPr>
-        <w:t>-304 с.</w:t>
+        <w:t>-304 p</w:t>
+      </w:r>
+      <w:r>
+        <w:rPr>
+          <w:rFonts w:ascii="Times New Roman" w:hAnsi="Times New Roman"/>
+          <w:szCs w:val="28"/>
+          <w:lang w:val="en-US"/>
+        </w:rPr>
+        <w:t>.</w:t>
       </w:r>
     </w:p>
     <w:p>
@@ -35611,7 +35665,15 @@
           <w:szCs w:val="28"/>
           <w:lang w:val="en-US"/>
         </w:rPr>
-        <w:t xml:space="preserve"> – MIT Press., 1998. – 265-283 с.</w:t>
+        <w:t xml:space="preserve"> – MIT Press., 1998. – 265-283 p</w:t>
+      </w:r>
+      <w:r>
+        <w:rPr>
+          <w:rFonts w:ascii="Times New Roman" w:hAnsi="Times New Roman"/>
+          <w:szCs w:val="28"/>
+          <w:lang w:val="en-US"/>
+        </w:rPr>
+        <w:t>.</w:t>
       </w:r>
     </w:p>
     <w:p>
@@ -35696,7 +35758,15 @@
           <w:szCs w:val="28"/>
           <w:lang w:val="en-US"/>
         </w:rPr>
-        <w:t>Dragoni</w:t>
+        <w:t>Drago</w:t>
+      </w:r>
+      <w:r>
+        <w:rPr>
+          <w:rFonts w:ascii="Times New Roman" w:hAnsi="Times New Roman"/>
+          <w:szCs w:val="28"/>
+          <w:lang w:val="en-US"/>
+        </w:rPr>
+        <w:t>ni</w:t>
       </w:r>
       <w:proofErr w:type="spellEnd"/>
       <w:r>
@@ -35705,7 +35775,7 @@
           <w:szCs w:val="28"/>
           <w:lang w:val="en-US"/>
         </w:rPr>
-        <w:t xml:space="preserve"> - Barcelona, 2008. - 332-337c</w:t>
+        <w:t xml:space="preserve"> - Barcelona, 2008. - 332-337 p.</w:t>
       </w:r>
     </w:p>
     <w:p>
@@ -35799,7 +35869,15 @@
           <w:szCs w:val="28"/>
           <w:lang w:val="en-US"/>
         </w:rPr>
-        <w:t xml:space="preserve">, M. Johnson - </w:t>
+        <w:t xml:space="preserve">, M. Johnson </w:t>
+      </w:r>
+      <w:r>
+        <w:rPr>
+          <w:rFonts w:ascii="Times New Roman" w:hAnsi="Times New Roman"/>
+          <w:szCs w:val="28"/>
+          <w:lang w:val="en-US"/>
+        </w:rPr>
+        <w:t xml:space="preserve">- </w:t>
       </w:r>
       <w:proofErr w:type="spellStart"/>
       <w:r>
@@ -35817,7 +35895,15 @@
           <w:szCs w:val="28"/>
           <w:lang w:val="en-US"/>
         </w:rPr>
-        <w:t>, 2000. - 187–193 с.</w:t>
+        <w:t>, 2000. - 187–193 p</w:t>
+      </w:r>
+      <w:r>
+        <w:rPr>
+          <w:rFonts w:ascii="Times New Roman" w:hAnsi="Times New Roman"/>
+          <w:szCs w:val="28"/>
+          <w:lang w:val="en-US"/>
+        </w:rPr>
+        <w:t>.</w:t>
       </w:r>
     </w:p>
     <w:p>
@@ -35865,7 +35951,33 @@
           <w:szCs w:val="28"/>
           <w:lang w:val="en-US"/>
         </w:rPr>
-        <w:t xml:space="preserve"> for Word Sense Disambiguation / T. Pedersen - Department of Computer Science, University of Minnesota Duluth, 2000. - 7 с. </w:t>
+        <w:t xml:space="preserve"> for Word Sense Disambiguation / T. Pedersen - Department of Computer Science, University </w:t>
+      </w:r>
+      <w:r>
+        <w:rPr>
+          <w:rFonts w:ascii="Times New Roman" w:hAnsi="Times New Roman"/>
+          <w:szCs w:val="28"/>
+          <w:lang w:val="en-US"/>
+        </w:rPr>
+        <w:t xml:space="preserve">of Minnesota Duluth, 2000. </w:t>
+      </w:r>
+      <w:bookmarkStart w:id="46" w:name="_GoBack"/>
+      <w:bookmarkEnd w:id="46"/>
+      <w:r>
+        <w:rPr>
+          <w:rFonts w:ascii="Times New Roman" w:hAnsi="Times New Roman"/>
+          <w:szCs w:val="28"/>
+          <w:lang w:val="en-US"/>
+        </w:rPr>
+        <w:t>- 7 p</w:t>
+      </w:r>
+      <w:r>
+        <w:rPr>
+          <w:rFonts w:ascii="Times New Roman" w:hAnsi="Times New Roman"/>
+          <w:szCs w:val="28"/>
+          <w:lang w:val="en-US"/>
+        </w:rPr>
+        <w:t xml:space="preserve">. </w:t>
       </w:r>
     </w:p>
     <w:p>
@@ -35913,7 +36025,23 @@
           <w:szCs w:val="28"/>
           <w:lang w:val="en-US"/>
         </w:rPr>
-        <w:t xml:space="preserve"> algorithm for word sense disambiguation using WordNet: In Proceedings of the Third International Conference on Intelligent Text Processing and Computational Linguistics, Mexico City, February 2002 / S. Banerjee, T. Pedersen - Mexico, 2002. - 9 с.</w:t>
+        <w:t xml:space="preserve"> algorithm for word sense disambiguation using WordNet: In Proceedings of the Third International Conference on Intelligent Text Processing and Computational Linguistics, Mexico City, February 2002 / S. Banerjee, T</w:t>
+      </w:r>
+      <w:r>
+        <w:rPr>
+          <w:rFonts w:ascii="Times New Roman" w:hAnsi="Times New Roman"/>
+          <w:szCs w:val="28"/>
+          <w:lang w:val="en-US"/>
+        </w:rPr>
+        <w:t>. Pedersen - Mexico, 2002. - 9 p</w:t>
+      </w:r>
+      <w:r>
+        <w:rPr>
+          <w:rFonts w:ascii="Times New Roman" w:hAnsi="Times New Roman"/>
+          <w:szCs w:val="28"/>
+          <w:lang w:val="en-US"/>
+        </w:rPr>
+        <w:t>.</w:t>
       </w:r>
     </w:p>
     <w:p>
@@ -35980,6 +36108,7 @@
         <w:docPartUnique/>
       </w:docPartObj>
     </w:sdtPr>
+    <w:sdtEndPr/>
     <w:sdtContent>
       <w:p>
         <w:pPr>
@@ -35999,7 +36128,7 @@
           <w:rPr>
             <w:noProof/>
           </w:rPr>
-          <w:t>3</w:t>
+          <w:t>52</w:t>
         </w:r>
         <w:r>
           <w:rPr>
@@ -40130,7 +40259,7 @@
 </file>
 
 <file path=customXml/itemProps1.xml><?xml version="1.0" encoding="utf-8"?>
-<ds:datastoreItem xmlns:ds="http://schemas.openxmlformats.org/officeDocument/2006/customXml" ds:itemID="{32FD6EFB-2EA4-41D5-B98D-A0D25CEC0E5D}">
+<ds:datastoreItem xmlns:ds="http://schemas.openxmlformats.org/officeDocument/2006/customXml" ds:itemID="{317C3F1F-0F26-4D19-8838-C99F397237D9}">
   <ds:schemaRefs>
     <ds:schemaRef ds:uri="http://schemas.openxmlformats.org/officeDocument/2006/bibliography"/>
   </ds:schemaRefs>

</xml_diff>